<commit_message>
Java Theory - 1 doc updated
</commit_message>
<xml_diff>
--- a/src/resources/documents/JavaTheory_1.docx
+++ b/src/resources/documents/JavaTheory_1.docx
@@ -9272,32 +9272,6 @@
         </w:rPr>
         <w:t xml:space="preserve">} </w:t>
       </w:r>
-    </w:p>
-    <w:p>
-      <w:pPr>
-        <w:rPr>
-          <w:sz w:val="32"/>
-          <w:szCs w:val="32"/>
-          <w:lang w:val="en-US"/>
-        </w:rPr>
-      </w:pPr>
-    </w:p>
-    <w:p>
-      <w:pPr>
-        <w:rPr>
-          <w:sz w:val="32"/>
-          <w:szCs w:val="32"/>
-          <w:lang w:val="en-US"/>
-        </w:rPr>
-      </w:pPr>
-    </w:p>
-    <w:p>
-      <w:pPr>
-        <w:rPr>
-          <w:sz w:val="32"/>
-          <w:szCs w:val="32"/>
-        </w:rPr>
-      </w:pPr>
     </w:p>
     <w:sectPr>
       <w:pgSz w:w="11906" w:h="16838"/>

</xml_diff>